<commit_message>
Added Descriptive Footnotes to Base Tables
</commit_message>
<xml_diff>
--- a/Project Cobalt.docx
+++ b/Project Cobalt.docx
@@ -4891,6 +4891,32 @@
           </w:p>
         </w:tc>
       </w:tr>
+      <w:tr>
+        <w:tc>
+          <w:tcPr>
+            <w:cnfStyle w:val="001000000000" w:firstRow="0" w:lastRow="0" w:firstColumn="1" w:lastColumn="0" w:oddVBand="0" w:evenVBand="0" w:oddHBand="0" w:evenHBand="0" w:firstRowFirstColumn="0" w:firstRowLastColumn="0" w:lastRowFirstColumn="0" w:lastRowLastColumn="0"/>
+            <w:tcW w:w="4675" w:type="dxa"/>
+          </w:tcPr>
+          <w:p>
+            <w:r>
+              <w:t>Forsaken</w:t>
+            </w:r>
+          </w:p>
+        </w:tc>
+        <w:tc>
+          <w:tcPr>
+            <w:tcW w:w="4675" w:type="dxa"/>
+          </w:tcPr>
+          <w:p>
+            <w:pPr>
+              <w:cnfStyle w:val="000000000000" w:firstRow="0" w:lastRow="0" w:firstColumn="0" w:lastColumn="0" w:oddVBand="0" w:evenVBand="0" w:oddHBand="0" w:evenHBand="0" w:firstRowFirstColumn="0" w:firstRowLastColumn="0" w:lastRowFirstColumn="0" w:lastRowLastColumn="0"/>
+            </w:pPr>
+            <w:r>
+              <w:t>Harlow-Infected/UOC</w:t>
+            </w:r>
+          </w:p>
+        </w:tc>
+      </w:tr>
     </w:tbl>
     <w:p/>
     <w:p>
@@ -4925,11 +4951,11 @@
     <w:p/>
     <w:p>
       <w:r>
-        <w:t xml:space="preserve">It’s been six long years since the outbreak. Since normal was defined without the sound of gunfire and screaming. We all thought it was the flu. Just a new strain, it will be over in a few weeks. It was flu season after all… That was, until the people infected started to foam at the mouth and begin to lose their minds in fever. Modern medicine couldn’t make a dent in it. With all the money in the world you couldn’t stop the progression of such a contagion. It began in the slums, as most superbugs do, jumping from host to host like wildfire. For the first few months, in the slums it stayed, until some God-Fearing Christians took pity on them and visited them as a mission trip. Poor bastards never had a chance. The whole world didn’t have a chance. </w:t>
+        <w:t xml:space="preserve">It’s been six long years since the outbreak. Since normal was defined without the sound of gunfire and screaming. We all thought it was the flu. Just a new strain, it will be over in a few weeks. It was flu season after all… That was, until the people infected started to foam at the mouth and begin to lose their minds in fever. Modern medicine couldn’t make a dent in it. With all the money in the world you couldn’t stop the progression of such a contagion. It began in the slums, as most superbugs do, jumping from host to host like wildfire. For the first few months, in the slums it stayed, until some God-Fearing Christians took pity on them </w:t>
       </w:r>
       <w:r>
         <w:lastRenderedPageBreak/>
-        <w:t xml:space="preserve">Once the rich caught the bug there was nothing stopping it. </w:t>
+        <w:t xml:space="preserve">and visited them as a mission trip. Poor bastards never had a chance. The whole world didn’t have a chance. Once the rich caught the bug there was nothing stopping it. </w:t>
       </w:r>
       <w:r>
         <w:t>Hospitals filled, morgues overflowing at this point. Doctors too afraid to even study the bug for fear of catching it… Even so, the bug was nothing until the IIA started to shoot the people infected on site. If you even look slightly infected you were dead within the hour. No exceptions. Doctors, police officers, military admirals, even world leaders got put down because of this bug. And no one even knows its origin. It was my job to put the people down. Being a Captain in the IAA did have its perks, but escaping the madness wasn’t one of them. At first, it was just orders. When the contagion spread, it became an obsession. I even began to find it fun. Now I look back on those times with a heavy heart and know I am going straight to Lucifer for it. This went on for about half a year, until my regiment came upon the community I lived in. I didn’t think anything of it, I knew the location, and I knew the people. Hell… I was the one that called it in! However, when my regiment arrived, they went to the wrong house and ended up killing my family in the crossfire. It was only then when I realized how insane the whole thing was. This was madness! I still followed orders but with growing discontent. Eventually… I decided to leave…</w:t>
@@ -4987,11 +5013,11 @@
     </w:p>
     <w:p>
       <w:r>
-        <w:t xml:space="preserve">Scene re-opens with Harlow emerging from the building into a firefight. IIA is attacking the UOC local base of operations. As Harlow begins to defend his new squad, he spots the members of his old squad on the front lines. As they are about to put a bullet in the others head, they freeze and realize who they are shooting. A </w:t>
+        <w:t xml:space="preserve">Scene re-opens with Harlow emerging from the building into a firefight. IIA is attacking the UOC local base of operations. As Harlow begins to defend his new squad, he spots the members of his old squad on the front </w:t>
       </w:r>
       <w:r>
         <w:lastRenderedPageBreak/>
-        <w:t>shouted conversation begins between the two parties where Harlow makes it clear what happened and how his future is going to turn out. His old squad then raises their guns at his head again and make to fire, two of his squad sprays most of his old squad with bullets. Harlow rushes to his old friend who is struggling to move. His friend looks him in the eye, spits at him and declares him a traitor and dies. Pelicans arrive and transport the UOC to an airport which fly him to Nepal to visit command for himself.</w:t>
+        <w:t>lines. As they are about to put a bullet in the others head, they freeze and realize who they are shooting. A shouted conversation begins between the two parties where Harlow makes it clear what happened and how his future is going to turn out. His old squad then raises their guns at his head again and make to fire, two of his squad sprays most of his old squad with bullets. Harlow rushes to his old friend who is struggling to move. His friend looks him in the eye, spits at him and declares him a traitor and dies. Pelicans arrive and transport the UOC to an airport which fly him to Nepal to visit command for himself.</w:t>
       </w:r>
     </w:p>
     <w:p>
@@ -5071,11 +5097,11 @@
         <w:t xml:space="preserve">Scene opens on Harlow on a shielded watercraft. He is in a dark room, surrounded by computers telling him what is going on outside. He walks to a large chair with a control pad stretching across it. He sits and begins to input commands, the screen shifts to the large screen on the wall as it blinks on and focuses on a remote surveillance drone. </w:t>
       </w:r>
       <w:r>
-        <w:t xml:space="preserve">The drone begins on the back of the craft Harlow is in. He pilots the drone towards the distant buildings on the island about two miles away. Upon reaching the island, Harlow switches to a thermal </w:t>
+        <w:t xml:space="preserve">The drone begins on the back of the craft Harlow is in. He pilots the drone towards the </w:t>
       </w:r>
       <w:r>
         <w:lastRenderedPageBreak/>
-        <w:t>camera to determine which building is the main area. He scans the area and finds a probable candidate. He notices there is one building entirely devoid of life and machinery. He focuses back on the probable building and embeds the drone into the wall. After listening to the conversation inside, he realizes the true building was the one that was devoid of life. He pilots the drone through a vent in said building and follows it to an elevator shaft where the drone imbeds itself on the top of the elevator leading underground into the hidden bunker. Upon reaching the bottom, after waiting about an hour for someone to call the elevator to the base, he drills a hole in the wall and enters the base. Inside he learns the purpose of the disease that revenged the Earth and that a cure exists but is being withheld. The event is recorded and he recalls the drone back to the ship, leaving as he does so back to base.</w:t>
+        <w:t>distant buildings on the island about two miles away. Upon reaching the island, Harlow switches to a thermal camera to determine which building is the main area. He scans the area and finds a probable candidate. He notices there is one building entirely devoid of life and machinery. He focuses back on the probable building and embeds the drone into the wall. After listening to the conversation inside, he realizes the true building was the one that was devoid of life. He pilots the drone through a vent in said building and follows it to an elevator shaft where the drone imbeds itself on the top of the elevator leading underground into the hidden bunker. Upon reaching the bottom, after waiting about an hour for someone to call the elevator to the base, he drills a hole in the wall and enters the base. Inside he learns the purpose of the disease that revenged the Earth and that a cure exists but is being withheld. The event is recorded and he recalls the drone back to the ship, leaving as he does so back to base.</w:t>
       </w:r>
     </w:p>
     <w:p>
@@ -5114,6 +5140,7 @@
       </w:pPr>
       <w:bookmarkStart w:id="14" w:name="_Toc390344069"/>
       <w:r>
+        <w:lastRenderedPageBreak/>
         <w:t>Mission Intermission</w:t>
       </w:r>
       <w:bookmarkEnd w:id="14"/>
@@ -5129,11 +5156,7 @@
         <w:t>civvies</w:t>
       </w:r>
       <w:r>
-        <w:t xml:space="preserve">, with at least thirty of them from my gun. They said I had something called Post Traumatic Stress Disorder, or PTSD when I told them what had </w:t>
-      </w:r>
-      <w:r>
-        <w:lastRenderedPageBreak/>
-        <w:t>happened. I told them it was just the acid but they didn’t seem to think it was as funny as I did. That’s not to say that I thought what happened was right, I felt terrible. Still, every situation needs to be lightened. I had to fight for another mission instead of a bullet to the head. After a while they gave it to me, albeit, only because they thought it more than likely I would die on it anyway.</w:t>
+        <w:t>, with at least thirty of them from my gun. They said I had something called Post Traumatic Stress Disorder, or PTSD when I told them what had happened. I told them it was just the acid but they didn’t seem to think it was as funny as I did. That’s not to say that I thought what happened was right, I felt terrible. Still, every situation needs to be lightened. I had to fight for another mission instead of a bullet to the head. After a while they gave it to me, albeit, only because they thought it more than likely I would die on it anyway.</w:t>
       </w:r>
     </w:p>
     <w:p>
@@ -5151,8 +5174,6 @@
       <w:r>
         <w:t>cut scene</w:t>
       </w:r>
-      <w:bookmarkStart w:id="15" w:name="_GoBack"/>
-      <w:bookmarkEnd w:id="15"/>
       <w:r>
         <w:t xml:space="preserve"> of Harlow walking through a dingy community full of infected. This area of the city has not yet been found by the IAA and is a safe haven for those that are infected. The people around him are more far gone into the disease than any others he had seen. These were making guttural noises and acting like animals. He cringes away as a few look up and growl at him. At last he comes to the leader of the infected community. They speak for a short while and Harlow begins to learn about how the disease affects people in its late stages. He learns the disease burns out the humanity in the brain and leaves an animal geared for survival, doing anything it has to do for survival. They attack each other, kill each other, and even eat each other if they are hungry enough. Nothing sates them and they continue in this state until their hearts stop beating. This community is only one of many, but the still sane ones inside realize that their situation is tenuous at best. They only have a few more days, perhaps two weeks max before they join their fellows and a new leader steps up. They realize that if the community broke down that society would crash. There just weren’t enough bullets for them all anymore. It was inevitable. This was endgame without the cure. He realized why his commander sent him here. He had a new purpose now. To find the cure and end the infection. Before he leaves, he finds out that he, himself, is infected and there is a time limit on how long he has. The damage can be reversed but after a point you can never return to full capacity. </w:t>
       </w:r>
@@ -5170,17 +5191,21 @@
         <w:t>Harlow: Yea I was infected. Those weird hallucinations I had? Signs of the ongoing battle within me. PTSD my ass. I don’t know why I didn’t test positive though. I had some of the signs, I had the disease. Why did I not test positive?</w:t>
       </w:r>
     </w:p>
-    <w:p/>
+    <w:p>
+      <w:pPr>
+        <w:pStyle w:val="Heading2"/>
+      </w:pPr>
+    </w:p>
     <w:p/>
     <w:p>
       <w:pPr>
         <w:pStyle w:val="Heading1"/>
       </w:pPr>
-      <w:bookmarkStart w:id="16" w:name="_Toc390344070"/>
+      <w:bookmarkStart w:id="15" w:name="_Toc390344070"/>
       <w:r>
         <w:t>Multiplayer Maps</w:t>
       </w:r>
-      <w:bookmarkEnd w:id="16"/>
+      <w:bookmarkEnd w:id="15"/>
     </w:p>
     <w:tbl>
       <w:tblPr>
@@ -5278,23 +5303,23 @@
       <w:pPr>
         <w:pStyle w:val="Heading1"/>
       </w:pPr>
-      <w:bookmarkStart w:id="17" w:name="_Toc390344071"/>
+      <w:bookmarkStart w:id="16" w:name="_Toc390344071"/>
       <w:r>
         <w:lastRenderedPageBreak/>
         <w:t>Multiplayer Leveling</w:t>
       </w:r>
-      <w:bookmarkEnd w:id="17"/>
+      <w:bookmarkEnd w:id="16"/>
     </w:p>
     <w:p/>
     <w:p>
       <w:pPr>
         <w:pStyle w:val="Heading2"/>
       </w:pPr>
-      <w:bookmarkStart w:id="18" w:name="_Toc390344072"/>
+      <w:bookmarkStart w:id="17" w:name="_Toc390344072"/>
       <w:r>
         <w:t>1-10</w:t>
       </w:r>
-      <w:bookmarkEnd w:id="18"/>
+      <w:bookmarkEnd w:id="17"/>
     </w:p>
     <w:p>
       <w:pPr>
@@ -5309,11 +5334,11 @@
       <w:pPr>
         <w:pStyle w:val="Heading2"/>
       </w:pPr>
-      <w:bookmarkStart w:id="19" w:name="_Toc390344073"/>
+      <w:bookmarkStart w:id="18" w:name="_Toc390344073"/>
       <w:r>
         <w:t>11-15</w:t>
       </w:r>
-      <w:bookmarkEnd w:id="19"/>
+      <w:bookmarkEnd w:id="18"/>
     </w:p>
     <w:p>
       <w:pPr>
@@ -5328,11 +5353,11 @@
       <w:pPr>
         <w:pStyle w:val="Heading2"/>
       </w:pPr>
-      <w:bookmarkStart w:id="20" w:name="_Toc390344074"/>
+      <w:bookmarkStart w:id="19" w:name="_Toc390344074"/>
       <w:r>
         <w:t>16-30</w:t>
       </w:r>
-      <w:bookmarkEnd w:id="20"/>
+      <w:bookmarkEnd w:id="19"/>
     </w:p>
     <w:p>
       <w:pPr>
@@ -5355,12 +5380,12 @@
       <w:pPr>
         <w:pStyle w:val="Heading1"/>
       </w:pPr>
-      <w:bookmarkStart w:id="21" w:name="_Toc390344075"/>
+      <w:bookmarkStart w:id="20" w:name="_Toc390344075"/>
       <w:r>
         <w:lastRenderedPageBreak/>
         <w:t>Faction System</w:t>
       </w:r>
-      <w:bookmarkEnd w:id="21"/>
+      <w:bookmarkEnd w:id="20"/>
     </w:p>
     <w:p/>
     <w:tbl>
@@ -5387,11 +5412,11 @@
               <w:pStyle w:val="Heading3"/>
               <w:outlineLvl w:val="2"/>
             </w:pPr>
-            <w:bookmarkStart w:id="22" w:name="_Toc390344076"/>
+            <w:bookmarkStart w:id="21" w:name="_Toc390344076"/>
             <w:r>
               <w:t>Faction Level</w:t>
             </w:r>
-            <w:bookmarkEnd w:id="22"/>
+            <w:bookmarkEnd w:id="21"/>
           </w:p>
         </w:tc>
         <w:tc>
@@ -5404,11 +5429,11 @@
               <w:outlineLvl w:val="2"/>
               <w:cnfStyle w:val="100000000000" w:firstRow="1" w:lastRow="0" w:firstColumn="0" w:lastColumn="0" w:oddVBand="0" w:evenVBand="0" w:oddHBand="0" w:evenHBand="0" w:firstRowFirstColumn="0" w:firstRowLastColumn="0" w:lastRowFirstColumn="0" w:lastRowLastColumn="0"/>
             </w:pPr>
-            <w:bookmarkStart w:id="23" w:name="_Toc390344077"/>
+            <w:bookmarkStart w:id="22" w:name="_Toc390344077"/>
             <w:r>
               <w:t>Features</w:t>
             </w:r>
-            <w:bookmarkEnd w:id="23"/>
+            <w:bookmarkEnd w:id="22"/>
           </w:p>
         </w:tc>
       </w:tr>
@@ -5426,11 +5451,11 @@
               <w:pStyle w:val="Heading3"/>
               <w:outlineLvl w:val="2"/>
             </w:pPr>
-            <w:bookmarkStart w:id="24" w:name="_Toc390344078"/>
+            <w:bookmarkStart w:id="23" w:name="_Toc390344078"/>
             <w:r>
               <w:t>Tier I</w:t>
             </w:r>
-            <w:bookmarkEnd w:id="24"/>
+            <w:bookmarkEnd w:id="23"/>
           </w:p>
         </w:tc>
         <w:tc>
@@ -5497,11 +5522,11 @@
               <w:pStyle w:val="Heading3"/>
               <w:outlineLvl w:val="2"/>
             </w:pPr>
-            <w:bookmarkStart w:id="25" w:name="_Toc390344079"/>
+            <w:bookmarkStart w:id="24" w:name="_Toc390344079"/>
             <w:r>
               <w:t>Tier II</w:t>
             </w:r>
-            <w:bookmarkEnd w:id="25"/>
+            <w:bookmarkEnd w:id="24"/>
           </w:p>
         </w:tc>
         <w:tc>
@@ -5584,11 +5609,11 @@
               <w:pStyle w:val="Heading3"/>
               <w:outlineLvl w:val="2"/>
             </w:pPr>
-            <w:bookmarkStart w:id="26" w:name="_Toc390344080"/>
+            <w:bookmarkStart w:id="25" w:name="_Toc390344080"/>
             <w:r>
               <w:t>Tier III</w:t>
             </w:r>
-            <w:bookmarkEnd w:id="26"/>
+            <w:bookmarkEnd w:id="25"/>
           </w:p>
         </w:tc>
         <w:tc>
@@ -5655,11 +5680,11 @@
               <w:pStyle w:val="Heading3"/>
               <w:outlineLvl w:val="2"/>
             </w:pPr>
-            <w:bookmarkStart w:id="27" w:name="_Toc390344081"/>
+            <w:bookmarkStart w:id="26" w:name="_Toc390344081"/>
             <w:r>
               <w:t>Tier IV</w:t>
             </w:r>
-            <w:bookmarkEnd w:id="27"/>
+            <w:bookmarkEnd w:id="26"/>
           </w:p>
         </w:tc>
         <w:tc>
@@ -5755,11 +5780,11 @@
               <w:pStyle w:val="Heading3"/>
               <w:outlineLvl w:val="2"/>
             </w:pPr>
-            <w:bookmarkStart w:id="28" w:name="_Toc390344082"/>
+            <w:bookmarkStart w:id="27" w:name="_Toc390344082"/>
             <w:r>
               <w:t>Tier V</w:t>
             </w:r>
-            <w:bookmarkEnd w:id="28"/>
+            <w:bookmarkEnd w:id="27"/>
           </w:p>
         </w:tc>
         <w:tc>
@@ -5826,11 +5851,11 @@
               <w:pStyle w:val="Heading3"/>
               <w:outlineLvl w:val="2"/>
             </w:pPr>
-            <w:bookmarkStart w:id="29" w:name="_Toc390344083"/>
+            <w:bookmarkStart w:id="28" w:name="_Toc390344083"/>
             <w:r>
               <w:t>Tier VI</w:t>
             </w:r>
-            <w:bookmarkEnd w:id="29"/>
+            <w:bookmarkEnd w:id="28"/>
           </w:p>
         </w:tc>
         <w:tc>
@@ -5919,11 +5944,11 @@
               <w:pStyle w:val="Heading3"/>
               <w:outlineLvl w:val="2"/>
             </w:pPr>
-            <w:bookmarkStart w:id="30" w:name="_Toc390344084"/>
+            <w:bookmarkStart w:id="29" w:name="_Toc390344084"/>
             <w:r>
               <w:t>Tier VII</w:t>
             </w:r>
-            <w:bookmarkEnd w:id="30"/>
+            <w:bookmarkEnd w:id="29"/>
           </w:p>
         </w:tc>
         <w:tc>
@@ -6007,12 +6032,12 @@
       <w:pPr>
         <w:pStyle w:val="Heading1"/>
       </w:pPr>
-      <w:bookmarkStart w:id="31" w:name="_Toc390344085"/>
+      <w:bookmarkStart w:id="30" w:name="_Toc390344085"/>
       <w:r>
         <w:lastRenderedPageBreak/>
         <w:t>Base System</w:t>
       </w:r>
-      <w:bookmarkEnd w:id="31"/>
+      <w:bookmarkEnd w:id="30"/>
     </w:p>
     <w:tbl>
       <w:tblPr>
@@ -6067,13 +6092,13 @@
               <w:pStyle w:val="Heading3"/>
               <w:outlineLvl w:val="2"/>
             </w:pPr>
-            <w:bookmarkStart w:id="32" w:name="_Class_I"/>
-            <w:bookmarkStart w:id="33" w:name="_Toc390344086"/>
+            <w:bookmarkStart w:id="31" w:name="_Class_I"/>
+            <w:bookmarkStart w:id="32" w:name="_Toc390344086"/>
+            <w:bookmarkEnd w:id="31"/>
+            <w:r>
+              <w:t>Class I</w:t>
+            </w:r>
             <w:bookmarkEnd w:id="32"/>
-            <w:r>
-              <w:t>Class I</w:t>
-            </w:r>
-            <w:bookmarkEnd w:id="33"/>
           </w:p>
         </w:tc>
         <w:tc>
@@ -6102,13 +6127,13 @@
               <w:pStyle w:val="Heading3"/>
               <w:outlineLvl w:val="2"/>
             </w:pPr>
-            <w:bookmarkStart w:id="34" w:name="_Class_II"/>
-            <w:bookmarkStart w:id="35" w:name="_Toc390344087"/>
+            <w:bookmarkStart w:id="33" w:name="_Class_II"/>
+            <w:bookmarkStart w:id="34" w:name="_Toc390344087"/>
+            <w:bookmarkEnd w:id="33"/>
+            <w:r>
+              <w:t>Class II</w:t>
+            </w:r>
             <w:bookmarkEnd w:id="34"/>
-            <w:r>
-              <w:t>Class II</w:t>
-            </w:r>
-            <w:bookmarkEnd w:id="35"/>
           </w:p>
         </w:tc>
         <w:tc>
@@ -6127,6 +6152,12 @@
             <w:r>
               <w:t>Ability to allow autonomous play in faction based games</w:t>
             </w:r>
+            <w:r>
+              <w:rPr>
+                <w:rStyle w:val="FootnoteReference"/>
+              </w:rPr>
+              <w:footnoteReference w:id="3"/>
+            </w:r>
           </w:p>
           <w:p>
             <w:pPr>
@@ -6151,7 +6182,16 @@
               <w:cnfStyle w:val="000000000000" w:firstRow="0" w:lastRow="0" w:firstColumn="0" w:lastColumn="0" w:oddVBand="0" w:evenVBand="0" w:oddHBand="0" w:evenHBand="0" w:firstRowFirstColumn="0" w:firstRowLastColumn="0" w:lastRowFirstColumn="0" w:lastRowLastColumn="0"/>
             </w:pPr>
             <w:r>
-              <w:t>Entrance into F.T.S.</w:t>
+              <w:t>Entrance into F.T.S</w:t>
+            </w:r>
+            <w:r>
+              <w:rPr>
+                <w:rStyle w:val="FootnoteReference"/>
+              </w:rPr>
+              <w:footnoteReference w:id="4"/>
+            </w:r>
+            <w:r>
+              <w:t>.</w:t>
             </w:r>
           </w:p>
         </w:tc>
@@ -6170,13 +6210,13 @@
               <w:pStyle w:val="Heading3"/>
               <w:outlineLvl w:val="2"/>
             </w:pPr>
-            <w:bookmarkStart w:id="36" w:name="_Class_III"/>
-            <w:bookmarkStart w:id="37" w:name="_Toc390344088"/>
+            <w:bookmarkStart w:id="35" w:name="_Class_III"/>
+            <w:bookmarkStart w:id="36" w:name="_Toc390344088"/>
+            <w:bookmarkEnd w:id="35"/>
+            <w:r>
+              <w:t>Class III</w:t>
+            </w:r>
             <w:bookmarkEnd w:id="36"/>
-            <w:r>
-              <w:t>Class III</w:t>
-            </w:r>
-            <w:bookmarkEnd w:id="37"/>
           </w:p>
         </w:tc>
         <w:tc>
@@ -6220,6 +6260,12 @@
             </w:pPr>
             <w:r>
               <w:t>Ability to develop new tech in base</w:t>
+            </w:r>
+            <w:r>
+              <w:rPr>
+                <w:rStyle w:val="FootnoteReference"/>
+              </w:rPr>
+              <w:footnoteReference w:id="5"/>
             </w:r>
           </w:p>
           <w:p>
@@ -7012,6 +7058,59 @@
       <w:r>
         <w:t xml:space="preserve"> Provided there is a full research team stationed on-base</w:t>
       </w:r>
+    </w:p>
+  </w:footnote>
+  <w:footnote w:id="3">
+    <w:p>
+      <w:pPr>
+        <w:pStyle w:val="FootnoteText"/>
+      </w:pPr>
+      <w:r>
+        <w:rPr>
+          <w:rStyle w:val="FootnoteReference"/>
+        </w:rPr>
+        <w:footnoteRef/>
+      </w:r>
+      <w:r>
+        <w:t xml:space="preserve"> Characters for members are randomly selected and play based on previous play styles</w:t>
+      </w:r>
+    </w:p>
+  </w:footnote>
+  <w:footnote w:id="4">
+    <w:p>
+      <w:pPr>
+        <w:pStyle w:val="FootnoteText"/>
+      </w:pPr>
+      <w:r>
+        <w:rPr>
+          <w:rStyle w:val="FootnoteReference"/>
+        </w:rPr>
+        <w:footnoteRef/>
+      </w:r>
+      <w:r>
+        <w:t xml:space="preserve"> Limited to visiting other Bases</w:t>
+      </w:r>
+    </w:p>
+  </w:footnote>
+  <w:footnote w:id="5">
+    <w:p>
+      <w:pPr>
+        <w:pStyle w:val="FootnoteText"/>
+      </w:pPr>
+      <w:r>
+        <w:rPr>
+          <w:rStyle w:val="FootnoteReference"/>
+        </w:rPr>
+        <w:footnoteRef/>
+      </w:r>
+      <w:r>
+        <w:t xml:space="preserve"> Dependent on researchers and current user </w:t>
+      </w:r>
+      <w:r>
+        <w:t>level</w:t>
+      </w:r>
+      <w:bookmarkStart w:id="37" w:name="_GoBack"/>
+      <w:bookmarkEnd w:id="37"/>
     </w:p>
   </w:footnote>
 </w:footnotes>
@@ -10361,7 +10460,7 @@
 </file>
 
 <file path=customXml/itemProps1.xml><?xml version="1.0" encoding="utf-8"?>
-<ds:datastoreItem xmlns:ds="http://schemas.openxmlformats.org/officeDocument/2006/customXml" ds:itemID="{093DD45F-7E82-4F39-9815-6D311C9778A7}">
+<ds:datastoreItem xmlns:ds="http://schemas.openxmlformats.org/officeDocument/2006/customXml" ds:itemID="{A54DD85B-075A-402B-9BBC-83557DE8B266}">
   <ds:schemaRefs>
     <ds:schemaRef ds:uri="http://schemas.openxmlformats.org/officeDocument/2006/bibliography"/>
   </ds:schemaRefs>

</xml_diff>